<commit_message>
Updated answer for question 8
</commit_message>
<xml_diff>
--- a/DuPSuG_PowerShell_Saturday_2016_05_21/PowerQuiz/PowerQuiz-AnswerSheet.docx
+++ b/DuPSuG_PowerShell_Saturday_2016_05_21/PowerQuiz/PowerQuiz-AnswerSheet.docx
@@ -6,8 +6,6 @@
       <w:pPr>
         <w:pStyle w:val="Heading1"/>
       </w:pPr>
-      <w:bookmarkStart w:id="0" w:name="_GoBack"/>
-      <w:bookmarkEnd w:id="0"/>
       <w:r>
         <w:t>Which command is used to group objects together</w:t>
       </w:r>
@@ -134,6 +132,43 @@
         <w:t xml:space="preserve">All users, Current Host    – ISE  </w:t>
       </w:r>
     </w:p>
+    <w:p>
+      <w:r>
+        <w:t>As suggested by Ben Gelens, two additional profiles exist for VSCode:</w:t>
+      </w:r>
+    </w:p>
+    <w:p>
+      <w:pPr>
+        <w:pStyle w:val="ListParagraph"/>
+        <w:numPr>
+          <w:ilvl w:val="0"/>
+          <w:numId w:val="3"/>
+        </w:numPr>
+      </w:pPr>
+      <w:r>
+        <w:t xml:space="preserve">Current user, Current Host – </w:t>
+      </w:r>
+      <w:r>
+        <w:t>VSCode</w:t>
+      </w:r>
+      <w:bookmarkStart w:id="0" w:name="_GoBack"/>
+      <w:bookmarkEnd w:id="0"/>
+    </w:p>
+    <w:p>
+      <w:pPr>
+        <w:pStyle w:val="ListParagraph"/>
+        <w:numPr>
+          <w:ilvl w:val="0"/>
+          <w:numId w:val="3"/>
+        </w:numPr>
+      </w:pPr>
+      <w:r>
+        <w:t xml:space="preserve">All users, Current Host    – </w:t>
+      </w:r>
+      <w:r>
+        <w:t>VSCode</w:t>
+      </w:r>
+    </w:p>
     <w:p/>
     <w:p>
       <w:pPr>
@@ -171,6 +206,7 @@
         <w:pStyle w:val="Heading1"/>
       </w:pPr>
       <w:r>
+        <w:lastRenderedPageBreak/>
         <w:t>Can you write this more efficiently? Create a code sample that gives the same output without the pipeline</w:t>
       </w:r>
     </w:p>
@@ -185,7 +221,6 @@
         <w:pStyle w:val="Heading1"/>
       </w:pPr>
       <w:r>
-        <w:lastRenderedPageBreak/>
         <w:t>What is the shortest code to kill the outlook process?</w:t>
       </w:r>
     </w:p>
@@ -299,6 +334,7 @@
         <w:pStyle w:val="Heading1"/>
       </w:pPr>
       <w:r>
+        <w:lastRenderedPageBreak/>
         <w:t>In PowerShell there are execution policies… can you name them all?</w:t>
       </w:r>
     </w:p>
@@ -371,7 +407,6 @@
         </w:numPr>
       </w:pPr>
       <w:r>
-        <w:lastRenderedPageBreak/>
         <w:t>Undefined</w:t>
       </w:r>
     </w:p>
@@ -507,6 +542,7 @@
         <w:pStyle w:val="Heading1"/>
       </w:pPr>
       <w:r>
+        <w:lastRenderedPageBreak/>
         <w:t>How can you fix the following code?</w:t>
       </w:r>
     </w:p>
@@ -1704,6 +1740,7 @@
   <w:style w:type="character" w:default="1" w:styleId="DefaultParagraphFont">
     <w:name w:val="Default Paragraph Font"/>
     <w:uiPriority w:val="1"/>
+    <w:semiHidden/>
     <w:unhideWhenUsed/>
   </w:style>
   <w:style w:type="table" w:default="1" w:styleId="TableNormal">

</xml_diff>